<commit_message>
-curly braces removed in SPARQL 7
Signed-off-by: NonSense86 <nonsense86@gmail.com>
</commit_message>
<xml_diff>
--- a/abgabe1/doc/SPARQL Abfragen.docx
+++ b/abgabe1/doc/SPARQL Abfragen.docx
@@ -1041,7 +1041,7 @@
         <w:t xml:space="preserve">        </w:t>
       </w:r>
       <w:r>
-        <w:t xml:space="preserve">{{?guest1 </w:t>
+        <w:t xml:space="preserve">{?guest1 </w:t>
       </w:r>
       <w:r>
         <w:rPr>
@@ -1086,7 +1086,7 @@
         <w:t>trsm:istFamilienVerwandt</w:t>
       </w:r>
       <w:r>
-        <w:t xml:space="preserve"> ?guest2}}}</w:t>
+        <w:t xml:space="preserve"> ?guest2}}</w:t>
       </w:r>
     </w:p>
     <w:p>

</xml_diff>